<commit_message>
Change i.c. to all the system
</commit_message>
<xml_diff>
--- a/0_Docs_dir/3_General/Вопросы к руководителям.docx
+++ b/0_Docs_dir/3_General/Вопросы к руководителям.docx
@@ -116,6 +116,13 @@
                   </m:r>
                 </m:sub>
               </m:sSub>
+              <m:r>
+                <w:rPr>
+                  <w:rFonts w:ascii="Cambria Math" w:hAnsi="Cambria Math"/>
+                  <w:lang w:val="en-US"/>
+                </w:rPr>
+                <m:t>(</m:t>
+              </m:r>
               <m:sSub>
                 <m:sSubPr>
                   <m:ctrlPr>
@@ -140,7 +147,7 @@
                     <w:rPr>
                       <w:rFonts w:ascii="Cambria Math" w:hAnsi="Cambria Math"/>
                     </w:rPr>
-                    <m:t>п</m:t>
+                    <m:t>0</m:t>
                   </m:r>
                 </m:sub>
               </m:sSub>
@@ -149,14 +156,7 @@
                   <w:rFonts w:ascii="Cambria Math" w:hAnsi="Cambria Math"/>
                   <w:lang w:val="en-US"/>
                 </w:rPr>
-                <m:t>(</m:t>
-              </m:r>
-              <m:r>
-                <w:rPr>
-                  <w:rFonts w:ascii="Cambria Math" w:hAnsi="Cambria Math"/>
-                  <w:lang w:val="en-US"/>
-                </w:rPr>
-                <m:t>273+</m:t>
+                <m:t>+</m:t>
               </m:r>
               <m:sSub>
                 <m:sSubPr>
@@ -217,7 +217,7 @@
                     <w:rPr>
                       <w:rFonts w:ascii="Cambria Math" w:hAnsi="Cambria Math"/>
                     </w:rPr>
-                    <m:t>р</m:t>
+                    <m:t>0</m:t>
                   </m:r>
                 </m:sub>
               </m:sSub>
@@ -229,6 +229,40 @@
                 </w:rPr>
                 <m:t>0.7</m:t>
               </m:r>
+              <m:r>
+                <w:rPr>
+                  <w:rFonts w:ascii="Cambria Math" w:hAnsi="Cambria Math"/>
+                </w:rPr>
+                <m:t>85</m:t>
+              </m:r>
+              <m:sSub>
+                <m:sSubPr>
+                  <m:ctrlPr>
+                    <w:rPr>
+                      <w:rFonts w:ascii="Cambria Math" w:hAnsi="Cambria Math"/>
+                      <w:i/>
+                      <w:lang w:val="en-US"/>
+                    </w:rPr>
+                  </m:ctrlPr>
+                </m:sSubPr>
+                <m:e>
+                  <m:r>
+                    <w:rPr>
+                      <w:rFonts w:ascii="Cambria Math" w:hAnsi="Cambria Math"/>
+                      <w:lang w:val="en-US"/>
+                    </w:rPr>
+                    <m:t>θ</m:t>
+                  </m:r>
+                </m:e>
+                <m:sub>
+                  <m:r>
+                    <w:rPr>
+                      <w:rFonts w:ascii="Cambria Math" w:hAnsi="Cambria Math"/>
+                    </w:rPr>
+                    <m:t>0</m:t>
+                  </m:r>
+                </m:sub>
+              </m:sSub>
               <m:sSub>
                 <m:sSubPr>
                   <m:ctrlPr>
@@ -253,7 +287,7 @@
                     <w:rPr>
                       <w:rFonts w:ascii="Cambria Math" w:hAnsi="Cambria Math"/>
                     </w:rPr>
-                    <m:t>0</m:t>
+                    <m:t>р</m:t>
                   </m:r>
                 </m:sub>
               </m:sSub>
@@ -304,29 +338,24 @@
       <w:r>
         <w:t xml:space="preserve">Почему </w:t>
       </w:r>
-      <w:proofErr w:type="spellStart"/>
       <w:r>
         <w:rPr>
           <w:lang w:val="en-US"/>
         </w:rPr>
         <w:t>Vm</w:t>
       </w:r>
-      <w:proofErr w:type="spellEnd"/>
       <w:r>
         <w:t xml:space="preserve"> = </w:t>
       </w:r>
-      <w:proofErr w:type="spellStart"/>
       <w:r>
         <w:rPr>
           <w:lang w:val="en-US"/>
         </w:rPr>
         <w:t>const</w:t>
       </w:r>
-      <w:proofErr w:type="spellEnd"/>
       <w:r>
         <w:t xml:space="preserve">? </w:t>
       </w:r>
-      <w:proofErr w:type="gramStart"/>
       <w:r>
         <w:t xml:space="preserve">Ведь </w:t>
       </w:r>
@@ -370,14 +399,7 @@
         <w:rPr>
           <w:rFonts w:eastAsiaTheme="minorEastAsia"/>
         </w:rPr>
-        <w:t>,</w:t>
-      </w:r>
-      <w:proofErr w:type="gramEnd"/>
-      <w:r>
-        <w:rPr>
-          <w:rFonts w:eastAsiaTheme="minorEastAsia"/>
-        </w:rPr>
-        <w:t xml:space="preserve"> </w:t>
+        <w:t xml:space="preserve">, </w:t>
       </w:r>
       <w:r>
         <w:rPr>
@@ -415,19 +437,7 @@
         <w:rPr>
           <w:rFonts w:eastAsiaTheme="minorEastAsia"/>
         </w:rPr>
-        <w:t xml:space="preserve"> </w:t>
-      </w:r>
-      <w:r>
-        <w:rPr>
-          <w:rFonts w:eastAsiaTheme="minorEastAsia"/>
-        </w:rPr>
-        <w:t>–</w:t>
-      </w:r>
-      <w:r>
-        <w:rPr>
-          <w:rFonts w:eastAsiaTheme="minorEastAsia"/>
-        </w:rPr>
-        <w:t xml:space="preserve"> давление могут изменятся в системе.</w:t>
+        <w:t xml:space="preserve"> – давление могут изменятся в системе.</w:t>
       </w:r>
     </w:p>
     <w:p>
@@ -510,22 +520,30 @@
         </w:numPr>
         <w:spacing w:line="360" w:lineRule="auto"/>
         <w:ind w:left="0" w:firstLine="567"/>
-        <w:rPr>
-          <w:highlight w:val="yellow"/>
-        </w:rPr>
-      </w:pPr>
-      <w:r>
-        <w:rPr>
-          <w:highlight w:val="yellow"/>
-        </w:rPr>
-        <w:t xml:space="preserve">Физико-технологические коэффициенты </w:t>
-      </w:r>
-      <w:r>
-        <w:rPr>
-          <w:highlight w:val="yellow"/>
-          <w:lang w:val="en-US"/>
-        </w:rPr>
-        <w:t>R</w:t>
+      </w:pPr>
+      <w:r>
+        <w:t xml:space="preserve">В ММ Отгонной части РК, почему-то скорость потока жидкости была равна 0.000229131 м/с, а в диссертации, на стр. </w:t>
+      </w:r>
+      <w:r>
+        <w:t>1</w:t>
+      </w:r>
+      <w:r>
+        <w:t>98</w:t>
+      </w:r>
+      <w:r>
+        <w:t xml:space="preserve">, она равна </w:t>
+      </w:r>
+      <w:r>
+        <w:t>0.0</w:t>
+      </w:r>
+      <w:r>
+        <w:t>0</w:t>
+      </w:r>
+      <w:r>
+        <w:t>3</w:t>
+      </w:r>
+      <w:r>
+        <w:t xml:space="preserve"> м/с. Какое значение истина?</w:t>
       </w:r>
     </w:p>
     <w:p>
@@ -539,181 +557,52 @@
         <w:ind w:left="0" w:firstLine="567"/>
       </w:pPr>
       <w:r>
-        <w:t xml:space="preserve">В ММ Отгонной части РК, почему-то скорость потока жидкости была равна 0.000229131 м/с, а в диссертации, на стр. </w:t>
-      </w:r>
-      <w:r>
-        <w:t>1</w:t>
-      </w:r>
-      <w:r>
-        <w:t>98</w:t>
-      </w:r>
-      <w:r>
-        <w:t xml:space="preserve">, она равна </w:t>
-      </w:r>
-      <w:r>
-        <w:t>0.0</w:t>
-      </w:r>
-      <w:r>
-        <w:t>0</w:t>
-      </w:r>
-      <w:r>
-        <w:t>3</w:t>
-      </w:r>
-      <w:r>
-        <w:t xml:space="preserve"> м/с. Какое значение истина?</w:t>
+        <w:t>На текущий момент, в</w:t>
+      </w:r>
+      <w:r>
+        <w:t xml:space="preserve"> </w:t>
+      </w:r>
+      <w:r>
+        <w:t>И</w:t>
+      </w:r>
+      <w:r>
+        <w:t xml:space="preserve">спарителе, </w:t>
+      </w:r>
+      <w:r>
+        <w:t>для 6</w:t>
+      </w:r>
+      <w:r>
+        <w:t xml:space="preserve"> уравнений </w:t>
+      </w:r>
+      <w:r>
+        <w:t>(Сжид, Тжид, Тст, Тдг</w:t>
+      </w:r>
+      <w:r>
+        <w:t xml:space="preserve">, </w:t>
+      </w:r>
+      <w:r>
+        <w:t xml:space="preserve">Спар, Тпар) </w:t>
+      </w:r>
+      <w:r>
+        <w:t xml:space="preserve"> 4 пространственные точки, но это неверно, т.к. пар находится выше </w:t>
+      </w:r>
+      <w:r>
+        <w:t>уровня жидкости, в эвопорциальном пространстве</w:t>
+      </w:r>
+      <w:r>
+        <w:t xml:space="preserve">, т.е. выше </w:t>
+      </w:r>
+      <w:r>
+        <w:t>данных точек</w:t>
+      </w:r>
+      <w:r>
+        <w:t>. Надо ли это учитывать? И как это учесть</w:t>
+      </w:r>
+      <w:r>
+        <w:t>?</w:t>
       </w:r>
       <w:bookmarkStart w:id="0" w:name="_GoBack"/>
       <w:bookmarkEnd w:id="0"/>
-    </w:p>
-    <w:p>
-      <w:pPr>
-        <w:pStyle w:val="a5"/>
-        <w:numPr>
-          <w:ilvl w:val="0"/>
-          <w:numId w:val="7"/>
-        </w:numPr>
-        <w:spacing w:line="360" w:lineRule="auto"/>
-        <w:ind w:left="0" w:firstLine="567"/>
-        <w:rPr>
-          <w:highlight w:val="yellow"/>
-        </w:rPr>
-      </w:pPr>
-      <w:r>
-        <w:rPr>
-          <w:highlight w:val="yellow"/>
-        </w:rPr>
-        <w:t xml:space="preserve">Кстати, получается, </w:t>
-      </w:r>
-      <w:r>
-        <w:rPr>
-          <w:highlight w:val="yellow"/>
-        </w:rPr>
-        <w:t>что в испарителе у нас должно быть не просто 4 пространственные точки для 6 уравнений, а 4 пространственные точки для 4 уравнений (</w:t>
-      </w:r>
-      <w:proofErr w:type="spellStart"/>
-      <w:r>
-        <w:rPr>
-          <w:highlight w:val="yellow"/>
-        </w:rPr>
-        <w:t>Сжид</w:t>
-      </w:r>
-      <w:proofErr w:type="spellEnd"/>
-      <w:r>
-        <w:rPr>
-          <w:highlight w:val="yellow"/>
-        </w:rPr>
-        <w:t xml:space="preserve">, </w:t>
-      </w:r>
-      <w:proofErr w:type="spellStart"/>
-      <w:r>
-        <w:rPr>
-          <w:highlight w:val="yellow"/>
-        </w:rPr>
-        <w:t>Тжид</w:t>
-      </w:r>
-      <w:proofErr w:type="spellEnd"/>
-      <w:r>
-        <w:rPr>
-          <w:highlight w:val="yellow"/>
-        </w:rPr>
-        <w:t xml:space="preserve">, </w:t>
-      </w:r>
-      <w:proofErr w:type="spellStart"/>
-      <w:r>
-        <w:rPr>
-          <w:highlight w:val="yellow"/>
-        </w:rPr>
-        <w:t>Тст</w:t>
-      </w:r>
-      <w:proofErr w:type="spellEnd"/>
-      <w:r>
-        <w:rPr>
-          <w:highlight w:val="yellow"/>
-        </w:rPr>
-        <w:t xml:space="preserve">, </w:t>
-      </w:r>
-      <w:proofErr w:type="spellStart"/>
-      <w:r>
-        <w:rPr>
-          <w:highlight w:val="yellow"/>
-        </w:rPr>
-        <w:t>Тдг</w:t>
-      </w:r>
-      <w:proofErr w:type="spellEnd"/>
-      <w:r>
-        <w:rPr>
-          <w:highlight w:val="yellow"/>
-        </w:rPr>
-        <w:t>) и 2 пространственные точки для 2 уравнений (</w:t>
-      </w:r>
-      <w:proofErr w:type="spellStart"/>
-      <w:r>
-        <w:rPr>
-          <w:highlight w:val="yellow"/>
-        </w:rPr>
-        <w:t>Спар</w:t>
-      </w:r>
-      <w:proofErr w:type="spellEnd"/>
-      <w:r>
-        <w:rPr>
-          <w:highlight w:val="yellow"/>
-        </w:rPr>
-        <w:t xml:space="preserve">, </w:t>
-      </w:r>
-      <w:proofErr w:type="spellStart"/>
-      <w:r>
-        <w:rPr>
-          <w:highlight w:val="yellow"/>
-        </w:rPr>
-        <w:t>Тпар</w:t>
-      </w:r>
-      <w:proofErr w:type="spellEnd"/>
-      <w:r>
-        <w:rPr>
-          <w:highlight w:val="yellow"/>
-        </w:rPr>
-        <w:t xml:space="preserve">), находящиеся чуть выше (это сколько? и надо ли </w:t>
-      </w:r>
-      <w:r>
-        <w:rPr>
-          <w:highlight w:val="yellow"/>
-        </w:rPr>
-        <w:t xml:space="preserve">это учитывать? и где?) уровня жидкости, в </w:t>
-      </w:r>
-      <w:proofErr w:type="spellStart"/>
-      <w:r>
-        <w:rPr>
-          <w:highlight w:val="yellow"/>
-        </w:rPr>
-        <w:t>эвопорциальном</w:t>
-      </w:r>
-      <w:proofErr w:type="spellEnd"/>
-      <w:r>
-        <w:rPr>
-          <w:highlight w:val="yellow"/>
-        </w:rPr>
-        <w:t xml:space="preserve"> пространстве.</w:t>
-      </w:r>
-    </w:p>
-    <w:p>
-      <w:pPr>
-        <w:pStyle w:val="a5"/>
-        <w:numPr>
-          <w:ilvl w:val="0"/>
-          <w:numId w:val="7"/>
-        </w:numPr>
-        <w:spacing w:line="360" w:lineRule="auto"/>
-        <w:ind w:left="0" w:firstLine="567"/>
-        <w:rPr>
-          <w:color w:val="FF0000"/>
-        </w:rPr>
-      </w:pPr>
-      <w:r>
-        <w:rPr>
-          <w:color w:val="FF0000"/>
-        </w:rPr>
-        <w:t>Почему не получается уравновесить систему????</w:t>
-      </w:r>
     </w:p>
     <w:sectPr>
       <w:pgSz w:w="11906" w:h="16838"/>
@@ -1822,6 +1711,7 @@
   <w:style w:type="character" w:default="1" w:styleId="a0">
     <w:name w:val="Default Paragraph Font"/>
     <w:uiPriority w:val="1"/>
+    <w:semiHidden/>
     <w:unhideWhenUsed/>
   </w:style>
   <w:style w:type="table" w:default="1" w:styleId="a1">

</xml_diff>